<commit_message>
start navigation for desktop and mobile
</commit_message>
<xml_diff>
--- a/Notes.docx
+++ b/Notes.docx
@@ -303,6 +303,52 @@
       <w:r>
         <w:tab/>
         <w:t>-create modal and bind variable to it</w:t>
+      </w:r>
+    </w:p>
+    <w:p>
+      <w:r>
+        <w:t xml:space="preserve">7. Pages Controller: </w:t>
+      </w:r>
+    </w:p>
+    <w:p>
+      <w:r>
+        <w:tab/>
+        <w:t>Create modal for article creation/modification</w:t>
+      </w:r>
+    </w:p>
+    <w:p>
+      <w:r>
+        <w:tab/>
+        <w:t xml:space="preserve">Create modal for delete </w:t>
+      </w:r>
+    </w:p>
+    <w:p>
+      <w:r>
+        <w:tab/>
+        <w:t xml:space="preserve">Bind modal for each case to a variable </w:t>
+      </w:r>
+    </w:p>
+    <w:p>
+      <w:r>
+        <w:tab/>
+        <w:t xml:space="preserve">Change the value of the variable when a button clicked for the specific action </w:t>
+      </w:r>
+    </w:p>
+    <w:p>
+      <w:r>
+        <w:tab/>
+        <w:t>Bind the variables in controller to modals then reset them after validation, submission of action</w:t>
+      </w:r>
+    </w:p>
+    <w:p>
+      <w:r>
+        <w:t>8. FrontPage:</w:t>
+      </w:r>
+    </w:p>
+    <w:p>
+      <w:r>
+        <w:tab/>
+        <w:t>Like single page application the frontend is one page that calls specific components when needed and call specific data from database</w:t>
       </w:r>
       <w:bookmarkStart w:id="0" w:name="_GoBack"/>
       <w:bookmarkEnd w:id="0"/>

</xml_diff>

<commit_message>
done with show booking and booking cancellation
</commit_message>
<xml_diff>
--- a/Notes.docx
+++ b/Notes.docx
@@ -594,6 +594,57 @@
         </w:rPr>
         <w:t xml:space="preserve"> add condition for each user role to access specific pages</w:t>
       </w:r>
+      <w:r>
+        <w:rPr>
+          <w:iCs/>
+        </w:rPr>
+        <w:t xml:space="preserve"> </w:t>
+      </w:r>
+    </w:p>
+    <w:p>
+      <w:pPr>
+        <w:pStyle w:val="ListParagraph"/>
+        <w:numPr>
+          <w:ilvl w:val="0"/>
+          <w:numId w:val="5"/>
+        </w:numPr>
+        <w:rPr>
+          <w:i/>
+          <w:iCs/>
+        </w:rPr>
+      </w:pPr>
+      <w:r>
+        <w:t xml:space="preserve">Add middleware </w:t>
+      </w:r>
+      <w:proofErr w:type="spellStart"/>
+      <w:r>
+        <w:t>routedMiddleware</w:t>
+      </w:r>
+      <w:proofErr w:type="spellEnd"/>
+      <w:r>
+        <w:t xml:space="preserve"> to kernel  </w:t>
+      </w:r>
+    </w:p>
+    <w:p>
+      <w:pPr>
+        <w:pStyle w:val="ListParagraph"/>
+        <w:numPr>
+          <w:ilvl w:val="0"/>
+          <w:numId w:val="5"/>
+        </w:numPr>
+      </w:pPr>
+      <w:r>
+        <w:t xml:space="preserve">Create </w:t>
+      </w:r>
+      <w:r>
+        <w:t xml:space="preserve">table in </w:t>
+      </w:r>
+      <w:r>
+        <w:t xml:space="preserve">database </w:t>
+      </w:r>
+      <w:r>
+        <w:t xml:space="preserve">to add/delete user’s permissions </w:t>
+      </w:r>
     </w:p>
     <w:p>
       <w:pPr>
@@ -936,8 +987,1497 @@
         </w:rPr>
         <w:t xml:space="preserve"> class to generate our class and view</w:t>
       </w:r>
+    </w:p>
+    <w:p>
+      <w:pPr>
+        <w:pStyle w:val="ListParagraph"/>
+        <w:numPr>
+          <w:ilvl w:val="1"/>
+          <w:numId w:val="6"/>
+        </w:numPr>
+        <w:rPr>
+          <w:iCs/>
+        </w:rPr>
+      </w:pPr>
+      <w:r>
+        <w:rPr>
+          <w:iCs/>
+        </w:rPr>
+        <w:t xml:space="preserve">Create products/services and announces crud </w:t>
+      </w:r>
+    </w:p>
+    <w:p>
+      <w:pPr>
+        <w:rPr>
+          <w:iCs/>
+        </w:rPr>
+      </w:pPr>
+      <w:r>
+        <w:rPr>
+          <w:iCs/>
+        </w:rPr>
+        <w:t>13. integrate frontend:</w:t>
+      </w:r>
+    </w:p>
+    <w:p>
+      <w:pPr>
+        <w:pStyle w:val="ListParagraph"/>
+        <w:numPr>
+          <w:ilvl w:val="0"/>
+          <w:numId w:val="7"/>
+        </w:numPr>
+        <w:rPr>
+          <w:iCs/>
+        </w:rPr>
+      </w:pPr>
+      <w:r>
+        <w:rPr>
+          <w:iCs/>
+        </w:rPr>
+        <w:t xml:space="preserve">Transform adobe </w:t>
+      </w:r>
+      <w:proofErr w:type="spellStart"/>
+      <w:r>
+        <w:rPr>
+          <w:iCs/>
+        </w:rPr>
+        <w:t>xd</w:t>
+      </w:r>
+      <w:proofErr w:type="spellEnd"/>
+      <w:r>
+        <w:rPr>
+          <w:iCs/>
+        </w:rPr>
+        <w:t xml:space="preserve"> design to html/</w:t>
+      </w:r>
+      <w:proofErr w:type="spellStart"/>
+      <w:r>
+        <w:rPr>
+          <w:iCs/>
+        </w:rPr>
+        <w:t>css</w:t>
+      </w:r>
+      <w:proofErr w:type="spellEnd"/>
+      <w:r>
+        <w:rPr>
+          <w:iCs/>
+        </w:rPr>
+        <w:t xml:space="preserve"> =&gt;</w:t>
+      </w:r>
+      <w:r>
+        <w:rPr>
+          <w:iCs/>
+        </w:rPr>
+        <w:t xml:space="preserve"> integrate to blade templates in the app</w:t>
+      </w:r>
+    </w:p>
+    <w:p>
+      <w:pPr>
+        <w:pStyle w:val="ListParagraph"/>
+        <w:numPr>
+          <w:ilvl w:val="0"/>
+          <w:numId w:val="7"/>
+        </w:numPr>
+        <w:rPr>
+          <w:iCs/>
+        </w:rPr>
+      </w:pPr>
+      <w:r>
+        <w:rPr>
+          <w:iCs/>
+        </w:rPr>
+        <w:t xml:space="preserve">Build components based on </w:t>
+      </w:r>
+      <w:r>
+        <w:rPr>
+          <w:iCs/>
+        </w:rPr>
+        <w:t xml:space="preserve">the logic in the draft </w:t>
+      </w:r>
+    </w:p>
+    <w:p>
+      <w:pPr>
+        <w:pStyle w:val="ListParagraph"/>
+        <w:numPr>
+          <w:ilvl w:val="0"/>
+          <w:numId w:val="7"/>
+        </w:numPr>
+        <w:rPr>
+          <w:iCs/>
+        </w:rPr>
+      </w:pPr>
+      <w:r>
+        <w:rPr>
+          <w:iCs/>
+        </w:rPr>
+        <w:t xml:space="preserve">Use conditions to </w:t>
+      </w:r>
+      <w:r>
+        <w:rPr>
+          <w:iCs/>
+        </w:rPr>
+        <w:t>render specific</w:t>
+      </w:r>
+      <w:r>
+        <w:rPr>
+          <w:iCs/>
+        </w:rPr>
+        <w:t xml:space="preserve"> components based on page title</w:t>
+      </w:r>
+    </w:p>
+    <w:p>
+      <w:pPr>
+        <w:rPr>
+          <w:iCs/>
+        </w:rPr>
+      </w:pPr>
+      <w:r>
+        <w:rPr>
+          <w:iCs/>
+        </w:rPr>
+        <w:t xml:space="preserve">14. </w:t>
+      </w:r>
+      <w:proofErr w:type="gramStart"/>
+      <w:r>
+        <w:rPr>
+          <w:iCs/>
+        </w:rPr>
+        <w:t>Bookings :</w:t>
+      </w:r>
+      <w:proofErr w:type="gramEnd"/>
+    </w:p>
+    <w:p>
+      <w:pPr>
+        <w:pStyle w:val="ListParagraph"/>
+        <w:numPr>
+          <w:ilvl w:val="0"/>
+          <w:numId w:val="8"/>
+        </w:numPr>
+        <w:rPr>
+          <w:iCs/>
+        </w:rPr>
+      </w:pPr>
+      <w:r>
+        <w:rPr>
+          <w:iCs/>
+        </w:rPr>
+        <w:t xml:space="preserve">Create bookings controller </w:t>
+      </w:r>
+      <w:proofErr w:type="spellStart"/>
+      <w:proofErr w:type="gramStart"/>
+      <w:r>
+        <w:rPr>
+          <w:iCs/>
+        </w:rPr>
+        <w:t>BookingController</w:t>
+      </w:r>
+      <w:proofErr w:type="spellEnd"/>
+      <w:r>
+        <w:rPr>
+          <w:iCs/>
+        </w:rPr>
+        <w:t xml:space="preserve"> ,</w:t>
+      </w:r>
+      <w:proofErr w:type="gramEnd"/>
+      <w:r>
+        <w:rPr>
+          <w:iCs/>
+        </w:rPr>
+        <w:t xml:space="preserve"> and bookings view folder</w:t>
+      </w:r>
+    </w:p>
+    <w:p>
+      <w:pPr>
+        <w:pStyle w:val="ListParagraph"/>
+        <w:numPr>
+          <w:ilvl w:val="0"/>
+          <w:numId w:val="8"/>
+        </w:numPr>
+        <w:rPr>
+          <w:iCs/>
+        </w:rPr>
+      </w:pPr>
+      <w:r>
+        <w:rPr>
+          <w:iCs/>
+        </w:rPr>
+        <w:t xml:space="preserve">Work on </w:t>
+      </w:r>
+      <w:proofErr w:type="gramStart"/>
+      <w:r>
+        <w:rPr>
+          <w:iCs/>
+        </w:rPr>
+        <w:t>database :</w:t>
+      </w:r>
+      <w:proofErr w:type="gramEnd"/>
+    </w:p>
+    <w:p>
+      <w:pPr>
+        <w:pStyle w:val="ListParagraph"/>
+        <w:numPr>
+          <w:ilvl w:val="1"/>
+          <w:numId w:val="8"/>
+        </w:numPr>
+        <w:rPr>
+          <w:iCs/>
+        </w:rPr>
+      </w:pPr>
+      <w:r>
+        <w:rPr>
+          <w:iCs/>
+        </w:rPr>
+        <w:t>Employee Model and migration (simply name)</w:t>
+      </w:r>
+    </w:p>
+    <w:p>
+      <w:pPr>
+        <w:pStyle w:val="ListParagraph"/>
+        <w:numPr>
+          <w:ilvl w:val="1"/>
+          <w:numId w:val="8"/>
+        </w:numPr>
+        <w:rPr>
+          <w:iCs/>
+        </w:rPr>
+      </w:pPr>
+      <w:r>
+        <w:rPr>
+          <w:iCs/>
+        </w:rPr>
+        <w:t>Service model and migration (name: string, duration: int)</w:t>
+      </w:r>
+    </w:p>
+    <w:p>
+      <w:pPr>
+        <w:pStyle w:val="ListParagraph"/>
+        <w:numPr>
+          <w:ilvl w:val="2"/>
+          <w:numId w:val="8"/>
+        </w:numPr>
+        <w:rPr>
+          <w:iCs/>
+        </w:rPr>
+      </w:pPr>
+      <w:r>
+        <w:rPr>
+          <w:iCs/>
+        </w:rPr>
+        <w:t xml:space="preserve">Add duration to modal in backend and controller </w:t>
+      </w:r>
+    </w:p>
+    <w:p>
+      <w:pPr>
+        <w:pStyle w:val="ListParagraph"/>
+        <w:numPr>
+          <w:ilvl w:val="1"/>
+          <w:numId w:val="8"/>
+        </w:numPr>
+        <w:rPr>
+          <w:iCs/>
+        </w:rPr>
+      </w:pPr>
+      <w:r>
+        <w:rPr>
+          <w:iCs/>
+        </w:rPr>
+        <w:t xml:space="preserve">Many to many </w:t>
+      </w:r>
+      <w:proofErr w:type="gramStart"/>
+      <w:r>
+        <w:rPr>
+          <w:iCs/>
+        </w:rPr>
+        <w:t>relationship</w:t>
+      </w:r>
+      <w:proofErr w:type="gramEnd"/>
+      <w:r>
+        <w:rPr>
+          <w:iCs/>
+        </w:rPr>
+        <w:t xml:space="preserve"> between employee and service</w:t>
+      </w:r>
+    </w:p>
+    <w:p>
+      <w:pPr>
+        <w:pStyle w:val="ListParagraph"/>
+        <w:numPr>
+          <w:ilvl w:val="1"/>
+          <w:numId w:val="8"/>
+        </w:numPr>
+        <w:rPr>
+          <w:iCs/>
+        </w:rPr>
+      </w:pPr>
+      <w:r>
+        <w:rPr>
+          <w:iCs/>
+        </w:rPr>
+        <w:t>Create pivot table to link employee and services</w:t>
+      </w:r>
+    </w:p>
+    <w:p>
+      <w:pPr>
+        <w:pStyle w:val="ListParagraph"/>
+        <w:numPr>
+          <w:ilvl w:val="1"/>
+          <w:numId w:val="8"/>
+        </w:numPr>
+        <w:rPr>
+          <w:iCs/>
+        </w:rPr>
+      </w:pPr>
+      <w:r>
+        <w:rPr>
+          <w:iCs/>
+        </w:rPr>
+        <w:t xml:space="preserve">Create schedule model with migration </w:t>
+      </w:r>
+      <w:r>
+        <w:rPr>
+          <w:iCs/>
+        </w:rPr>
+        <w:t>(</w:t>
+      </w:r>
+      <w:proofErr w:type="spellStart"/>
+      <w:proofErr w:type="gramStart"/>
+      <w:r>
+        <w:rPr>
+          <w:iCs/>
+        </w:rPr>
+        <w:t>date,starts</w:t>
+      </w:r>
+      <w:proofErr w:type="gramEnd"/>
+      <w:r>
+        <w:rPr>
+          <w:iCs/>
+        </w:rPr>
+        <w:t>_time,end_time</w:t>
+      </w:r>
+      <w:proofErr w:type="spellEnd"/>
+      <w:r>
+        <w:rPr>
+          <w:iCs/>
+        </w:rPr>
+        <w:t>)</w:t>
+      </w:r>
+    </w:p>
+    <w:p>
+      <w:pPr>
+        <w:pStyle w:val="ListParagraph"/>
+        <w:numPr>
+          <w:ilvl w:val="0"/>
+          <w:numId w:val="8"/>
+        </w:numPr>
+        <w:rPr>
+          <w:iCs/>
+        </w:rPr>
+      </w:pPr>
+      <w:r>
+        <w:rPr>
+          <w:iCs/>
+        </w:rPr>
+        <w:t xml:space="preserve">Create </w:t>
+      </w:r>
+      <w:proofErr w:type="spellStart"/>
+      <w:r>
+        <w:rPr>
+          <w:iCs/>
+        </w:rPr>
+        <w:t>timeSlotGenerator</w:t>
+      </w:r>
+      <w:proofErr w:type="spellEnd"/>
+      <w:r>
+        <w:rPr>
+          <w:iCs/>
+        </w:rPr>
+        <w:t xml:space="preserve"> class that will be used to generate slots depending on schedule and service tables and taking filters into consideration </w:t>
+      </w:r>
+    </w:p>
+    <w:p>
+      <w:pPr>
+        <w:pStyle w:val="ListParagraph"/>
+        <w:numPr>
+          <w:ilvl w:val="0"/>
+          <w:numId w:val="8"/>
+        </w:numPr>
+        <w:rPr>
+          <w:iCs/>
+        </w:rPr>
+      </w:pPr>
+      <w:r>
+        <w:rPr>
+          <w:iCs/>
+        </w:rPr>
+        <w:t>Create filter for slots:</w:t>
+      </w:r>
+    </w:p>
+    <w:p>
+      <w:pPr>
+        <w:pStyle w:val="ListParagraph"/>
+        <w:numPr>
+          <w:ilvl w:val="1"/>
+          <w:numId w:val="8"/>
+        </w:numPr>
+        <w:rPr>
+          <w:iCs/>
+        </w:rPr>
+      </w:pPr>
+      <w:r>
+        <w:rPr>
+          <w:iCs/>
+        </w:rPr>
+        <w:t xml:space="preserve"> Create filter interface </w:t>
+      </w:r>
+    </w:p>
+    <w:p>
+      <w:pPr>
+        <w:pStyle w:val="ListParagraph"/>
+        <w:numPr>
+          <w:ilvl w:val="1"/>
+          <w:numId w:val="8"/>
+        </w:numPr>
+        <w:rPr>
+          <w:iCs/>
+        </w:rPr>
+      </w:pPr>
+      <w:r>
+        <w:rPr>
+          <w:iCs/>
+        </w:rPr>
+        <w:lastRenderedPageBreak/>
+        <w:t xml:space="preserve">Implements </w:t>
+      </w:r>
+      <w:proofErr w:type="spellStart"/>
+      <w:r>
+        <w:rPr>
+          <w:iCs/>
+        </w:rPr>
+        <w:t>SlotsPassedToday</w:t>
+      </w:r>
+      <w:proofErr w:type="spellEnd"/>
+      <w:r>
+        <w:rPr>
+          <w:iCs/>
+        </w:rPr>
+        <w:t xml:space="preserve"> using </w:t>
+      </w:r>
+      <w:proofErr w:type="spellStart"/>
+      <w:r>
+        <w:rPr>
+          <w:iCs/>
+        </w:rPr>
+        <w:t>slotsPassedToday</w:t>
+      </w:r>
+      <w:proofErr w:type="spellEnd"/>
+      <w:r>
+        <w:rPr>
+          <w:iCs/>
+        </w:rPr>
+        <w:t xml:space="preserve"> interface using </w:t>
+      </w:r>
+      <w:proofErr w:type="spellStart"/>
+      <w:r>
+        <w:rPr>
+          <w:iCs/>
+        </w:rPr>
+        <w:t>carbonPeriod</w:t>
+      </w:r>
+      <w:proofErr w:type="spellEnd"/>
+    </w:p>
+    <w:p>
+      <w:pPr>
+        <w:pStyle w:val="ListParagraph"/>
+        <w:numPr>
+          <w:ilvl w:val="0"/>
+          <w:numId w:val="8"/>
+        </w:numPr>
+        <w:rPr>
+          <w:iCs/>
+        </w:rPr>
+      </w:pPr>
+      <w:r>
+        <w:rPr>
+          <w:iCs/>
+        </w:rPr>
+        <w:t>Create schedule</w:t>
+      </w:r>
+      <w:r>
+        <w:rPr>
+          <w:iCs/>
+        </w:rPr>
+        <w:t xml:space="preserve"> </w:t>
+      </w:r>
+      <w:proofErr w:type="spellStart"/>
+      <w:r>
+        <w:rPr>
+          <w:iCs/>
+        </w:rPr>
+        <w:t>unavailabilities</w:t>
+      </w:r>
+      <w:proofErr w:type="spellEnd"/>
+      <w:r>
+        <w:rPr>
+          <w:iCs/>
+        </w:rPr>
+        <w:t xml:space="preserve"> </w:t>
+      </w:r>
+    </w:p>
+    <w:p>
+      <w:pPr>
+        <w:pStyle w:val="ListParagraph"/>
+        <w:numPr>
+          <w:ilvl w:val="1"/>
+          <w:numId w:val="8"/>
+        </w:numPr>
+        <w:rPr>
+          <w:iCs/>
+        </w:rPr>
+      </w:pPr>
+      <w:r>
+        <w:rPr>
+          <w:iCs/>
+        </w:rPr>
+        <w:t xml:space="preserve"> Model and </w:t>
+      </w:r>
+      <w:proofErr w:type="gramStart"/>
+      <w:r>
+        <w:rPr>
+          <w:iCs/>
+        </w:rPr>
+        <w:t>migration  (</w:t>
+      </w:r>
+      <w:proofErr w:type="gramEnd"/>
+      <w:r>
+        <w:rPr>
+          <w:iCs/>
+        </w:rPr>
+        <w:t>start and end time of unavailability)</w:t>
+      </w:r>
+    </w:p>
+    <w:p>
+      <w:pPr>
+        <w:pStyle w:val="ListParagraph"/>
+        <w:numPr>
+          <w:ilvl w:val="1"/>
+          <w:numId w:val="8"/>
+        </w:numPr>
+        <w:rPr>
+          <w:iCs/>
+        </w:rPr>
+      </w:pPr>
+      <w:r>
+        <w:rPr>
+          <w:iCs/>
+        </w:rPr>
+        <w:t xml:space="preserve">Cast the properties to be used in </w:t>
+      </w:r>
+      <w:r>
+        <w:rPr>
+          <w:iCs/>
+        </w:rPr>
+        <w:t>Carbon methods</w:t>
+      </w:r>
+    </w:p>
+    <w:p>
+      <w:pPr>
+        <w:pStyle w:val="ListParagraph"/>
+        <w:numPr>
+          <w:ilvl w:val="1"/>
+          <w:numId w:val="8"/>
+        </w:numPr>
+        <w:rPr>
+          <w:iCs/>
+        </w:rPr>
+      </w:pPr>
+      <w:r>
+        <w:rPr>
+          <w:iCs/>
+        </w:rPr>
+        <w:t xml:space="preserve">add relationships to schedule </w:t>
+      </w:r>
+    </w:p>
+    <w:p>
+      <w:pPr>
+        <w:pStyle w:val="ListParagraph"/>
+        <w:numPr>
+          <w:ilvl w:val="1"/>
+          <w:numId w:val="8"/>
+        </w:numPr>
+        <w:rPr>
+          <w:iCs/>
+        </w:rPr>
+      </w:pPr>
+      <w:r>
+        <w:rPr>
+          <w:iCs/>
+        </w:rPr>
+        <w:t xml:space="preserve">Add new filter by </w:t>
+      </w:r>
+      <w:proofErr w:type="spellStart"/>
+      <w:r>
+        <w:rPr>
+          <w:iCs/>
+        </w:rPr>
+        <w:t>unavailabilities</w:t>
+      </w:r>
+      <w:proofErr w:type="spellEnd"/>
+      <w:r>
+        <w:rPr>
+          <w:iCs/>
+        </w:rPr>
+        <w:t xml:space="preserve"> of employees</w:t>
+      </w:r>
+    </w:p>
+    <w:p>
+      <w:pPr>
+        <w:pStyle w:val="ListParagraph"/>
+        <w:numPr>
+          <w:ilvl w:val="0"/>
+          <w:numId w:val="8"/>
+        </w:numPr>
+        <w:rPr>
+          <w:iCs/>
+        </w:rPr>
+      </w:pPr>
+      <w:r>
+        <w:rPr>
+          <w:iCs/>
+        </w:rPr>
+        <w:t xml:space="preserve">Create appointments </w:t>
+      </w:r>
+      <w:proofErr w:type="gramStart"/>
+      <w:r>
+        <w:rPr>
+          <w:iCs/>
+        </w:rPr>
+        <w:t>table :</w:t>
+      </w:r>
+      <w:proofErr w:type="gramEnd"/>
+      <w:r>
+        <w:rPr>
+          <w:iCs/>
+        </w:rPr>
+        <w:t xml:space="preserve"> </w:t>
+      </w:r>
+    </w:p>
+    <w:p>
+      <w:pPr>
+        <w:pStyle w:val="ListParagraph"/>
+        <w:numPr>
+          <w:ilvl w:val="1"/>
+          <w:numId w:val="8"/>
+        </w:numPr>
+        <w:rPr>
+          <w:iCs/>
+        </w:rPr>
+      </w:pPr>
+      <w:r>
+        <w:rPr>
+          <w:iCs/>
+        </w:rPr>
+        <w:t xml:space="preserve">Model and </w:t>
+      </w:r>
+      <w:proofErr w:type="gramStart"/>
+      <w:r>
+        <w:rPr>
+          <w:iCs/>
+        </w:rPr>
+        <w:t xml:space="preserve">migration </w:t>
+      </w:r>
+      <w:r>
+        <w:rPr>
+          <w:iCs/>
+        </w:rPr>
+        <w:t>:</w:t>
+      </w:r>
+      <w:proofErr w:type="gramEnd"/>
+      <w:r>
+        <w:rPr>
+          <w:iCs/>
+        </w:rPr>
+        <w:t xml:space="preserve">  </w:t>
+      </w:r>
+      <w:r>
+        <w:rPr>
+          <w:iCs/>
+        </w:rPr>
+        <w:t xml:space="preserve">add </w:t>
+      </w:r>
+      <w:proofErr w:type="spellStart"/>
+      <w:r>
+        <w:rPr>
+          <w:iCs/>
+        </w:rPr>
+        <w:t>uuid</w:t>
+      </w:r>
+      <w:proofErr w:type="spellEnd"/>
+      <w:r>
+        <w:rPr>
+          <w:iCs/>
+        </w:rPr>
+        <w:t>* (universally unique identifier)   and token to make each appointment unique)</w:t>
+      </w:r>
+      <w:r>
+        <w:rPr>
+          <w:iCs/>
+        </w:rPr>
+        <w:t>,</w:t>
+      </w:r>
+      <w:r>
+        <w:rPr>
+          <w:iCs/>
+        </w:rPr>
+        <w:t xml:space="preserve"> </w:t>
+      </w:r>
+      <w:proofErr w:type="spellStart"/>
+      <w:r>
+        <w:rPr>
+          <w:iCs/>
+        </w:rPr>
+        <w:t>employee_id</w:t>
+      </w:r>
+      <w:proofErr w:type="spellEnd"/>
+      <w:r>
+        <w:rPr>
+          <w:iCs/>
+        </w:rPr>
+        <w:t xml:space="preserve">, </w:t>
+      </w:r>
+      <w:proofErr w:type="spellStart"/>
+      <w:r>
+        <w:rPr>
+          <w:iCs/>
+        </w:rPr>
+        <w:t>user_id,service_id</w:t>
+      </w:r>
+      <w:proofErr w:type="spellEnd"/>
+    </w:p>
+    <w:p>
+      <w:pPr>
+        <w:pStyle w:val="ListParagraph"/>
+        <w:numPr>
+          <w:ilvl w:val="1"/>
+          <w:numId w:val="8"/>
+        </w:numPr>
+        <w:rPr>
+          <w:iCs/>
+        </w:rPr>
+      </w:pPr>
+      <w:r>
+        <w:rPr>
+          <w:iCs/>
+        </w:rPr>
+        <w:t>Create appointment filter to remove booked slots</w:t>
+      </w:r>
+    </w:p>
+    <w:p>
+      <w:pPr>
+        <w:pStyle w:val="ListParagraph"/>
+        <w:numPr>
+          <w:ilvl w:val="1"/>
+          <w:numId w:val="8"/>
+        </w:numPr>
+        <w:rPr>
+          <w:iCs/>
+        </w:rPr>
+      </w:pPr>
+      <w:r>
+        <w:rPr>
+          <w:iCs/>
+        </w:rPr>
+        <w:t xml:space="preserve">Call existing appointments in the controller to remove it so user </w:t>
+      </w:r>
+      <w:proofErr w:type="spellStart"/>
+      <w:r>
+        <w:rPr>
+          <w:iCs/>
+        </w:rPr>
+        <w:t>can not</w:t>
+      </w:r>
+      <w:proofErr w:type="spellEnd"/>
+      <w:r>
+        <w:rPr>
+          <w:iCs/>
+        </w:rPr>
+        <w:t xml:space="preserve"> book it</w:t>
+      </w:r>
+    </w:p>
+    <w:p>
+      <w:pPr>
+        <w:pStyle w:val="ListParagraph"/>
+        <w:numPr>
+          <w:ilvl w:val="0"/>
+          <w:numId w:val="8"/>
+        </w:numPr>
+        <w:rPr>
+          <w:iCs/>
+        </w:rPr>
+      </w:pPr>
+      <w:r>
+        <w:rPr>
+          <w:iCs/>
+        </w:rPr>
+        <w:t xml:space="preserve">Refactor </w:t>
+      </w:r>
+      <w:proofErr w:type="spellStart"/>
+      <w:r>
+        <w:rPr>
+          <w:iCs/>
+        </w:rPr>
+        <w:t>Bookingcontroller</w:t>
+      </w:r>
+      <w:proofErr w:type="spellEnd"/>
+      <w:r>
+        <w:rPr>
+          <w:iCs/>
+        </w:rPr>
+        <w:t>:</w:t>
+      </w:r>
+    </w:p>
+    <w:p>
+      <w:pPr>
+        <w:pStyle w:val="ListParagraph"/>
+        <w:numPr>
+          <w:ilvl w:val="1"/>
+          <w:numId w:val="8"/>
+        </w:numPr>
+        <w:rPr>
+          <w:iCs/>
+        </w:rPr>
+      </w:pPr>
+      <w:r>
+        <w:rPr>
+          <w:iCs/>
+        </w:rPr>
+        <w:t xml:space="preserve">Move </w:t>
+      </w:r>
+      <w:r>
+        <w:rPr>
+          <w:iCs/>
+        </w:rPr>
+        <w:t>slot</w:t>
+      </w:r>
+      <w:r>
+        <w:rPr>
+          <w:iCs/>
+        </w:rPr>
+        <w:t xml:space="preserve">s code to </w:t>
+      </w:r>
+      <w:r>
+        <w:rPr>
+          <w:iCs/>
+        </w:rPr>
+        <w:t>create booking</w:t>
+      </w:r>
+      <w:r>
+        <w:rPr>
+          <w:iCs/>
+        </w:rPr>
+        <w:t xml:space="preserve"> into </w:t>
+      </w:r>
+      <w:proofErr w:type="gramStart"/>
+      <w:r>
+        <w:rPr>
+          <w:iCs/>
+        </w:rPr>
+        <w:t>Employee  method</w:t>
+      </w:r>
+      <w:proofErr w:type="gramEnd"/>
+      <w:r>
+        <w:rPr>
+          <w:iCs/>
+        </w:rPr>
+        <w:t xml:space="preserve"> called </w:t>
+      </w:r>
+      <w:proofErr w:type="spellStart"/>
+      <w:r>
+        <w:rPr>
+          <w:iCs/>
+        </w:rPr>
+        <w:t>availableSlots</w:t>
+      </w:r>
+      <w:proofErr w:type="spellEnd"/>
+      <w:r>
+        <w:rPr>
+          <w:iCs/>
+        </w:rPr>
+        <w:t xml:space="preserve"> </w:t>
+      </w:r>
+    </w:p>
+    <w:p>
+      <w:pPr>
+        <w:pStyle w:val="ListParagraph"/>
+        <w:numPr>
+          <w:ilvl w:val="1"/>
+          <w:numId w:val="8"/>
+        </w:numPr>
+        <w:rPr>
+          <w:iCs/>
+        </w:rPr>
+      </w:pPr>
+      <w:r>
+        <w:rPr>
+          <w:iCs/>
+        </w:rPr>
+        <w:t xml:space="preserve">Start </w:t>
+      </w:r>
+      <w:proofErr w:type="gramStart"/>
+      <w:r>
+        <w:rPr>
+          <w:iCs/>
+        </w:rPr>
+        <w:t>UI</w:t>
+      </w:r>
+      <w:r>
+        <w:rPr>
+          <w:iCs/>
+        </w:rPr>
+        <w:t xml:space="preserve"> </w:t>
+      </w:r>
+      <w:r>
+        <w:rPr>
+          <w:iCs/>
+        </w:rPr>
+        <w:t>:</w:t>
+      </w:r>
+      <w:proofErr w:type="gramEnd"/>
+    </w:p>
+    <w:p>
+      <w:pPr>
+        <w:pStyle w:val="ListParagraph"/>
+        <w:numPr>
+          <w:ilvl w:val="2"/>
+          <w:numId w:val="8"/>
+        </w:numPr>
+        <w:rPr>
+          <w:iCs/>
+        </w:rPr>
+      </w:pPr>
+      <w:r>
+        <w:rPr>
+          <w:iCs/>
+        </w:rPr>
+        <w:t xml:space="preserve"> </w:t>
+      </w:r>
+      <w:r>
+        <w:rPr>
+          <w:iCs/>
+        </w:rPr>
+        <w:t>C</w:t>
+      </w:r>
+      <w:r>
+        <w:rPr>
+          <w:iCs/>
+        </w:rPr>
+        <w:t>omponent for</w:t>
+      </w:r>
+      <w:r>
+        <w:rPr>
+          <w:iCs/>
+        </w:rPr>
+        <w:t xml:space="preserve"> creating</w:t>
+      </w:r>
+      <w:r>
+        <w:rPr>
+          <w:iCs/>
+        </w:rPr>
+        <w:t xml:space="preserve"> booking </w:t>
+      </w:r>
+    </w:p>
+    <w:p>
+      <w:pPr>
+        <w:pStyle w:val="ListParagraph"/>
+        <w:numPr>
+          <w:ilvl w:val="2"/>
+          <w:numId w:val="8"/>
+        </w:numPr>
+        <w:rPr>
+          <w:iCs/>
+        </w:rPr>
+      </w:pPr>
+      <w:r>
+        <w:rPr>
+          <w:iCs/>
+        </w:rPr>
+        <w:t>Wire state variable of type array to contains all variables</w:t>
+      </w:r>
+    </w:p>
+    <w:p>
+      <w:pPr>
+        <w:pStyle w:val="ListParagraph"/>
+        <w:numPr>
+          <w:ilvl w:val="2"/>
+          <w:numId w:val="8"/>
+        </w:numPr>
+        <w:rPr>
+          <w:iCs/>
+        </w:rPr>
+      </w:pPr>
+      <w:r>
+        <w:rPr>
+          <w:iCs/>
+        </w:rPr>
+        <w:t xml:space="preserve">Create a calendar </w:t>
+      </w:r>
+      <w:proofErr w:type="gramStart"/>
+      <w:r>
+        <w:rPr>
+          <w:iCs/>
+        </w:rPr>
+        <w:t>components</w:t>
+      </w:r>
+      <w:proofErr w:type="gramEnd"/>
+      <w:r>
+        <w:rPr>
+          <w:iCs/>
+        </w:rPr>
+        <w:t xml:space="preserve"> </w:t>
+      </w:r>
+    </w:p>
+    <w:p>
+      <w:pPr>
+        <w:pStyle w:val="ListParagraph"/>
+        <w:numPr>
+          <w:ilvl w:val="2"/>
+          <w:numId w:val="8"/>
+        </w:numPr>
+        <w:rPr>
+          <w:iCs/>
+        </w:rPr>
+      </w:pPr>
+      <w:r>
+        <w:rPr>
+          <w:iCs/>
+        </w:rPr>
+        <w:t>Emits time from the calendar to the create booking component controller</w:t>
+      </w:r>
+    </w:p>
+    <w:p>
+      <w:pPr>
+        <w:pStyle w:val="ListParagraph"/>
+        <w:numPr>
+          <w:ilvl w:val="2"/>
+          <w:numId w:val="8"/>
+        </w:numPr>
+        <w:rPr>
+          <w:iCs/>
+        </w:rPr>
+      </w:pPr>
+      <w:r>
+        <w:rPr>
+          <w:iCs/>
+        </w:rPr>
+        <w:t xml:space="preserve">Add validation from the form </w:t>
+      </w:r>
+    </w:p>
+    <w:p>
+      <w:pPr>
+        <w:pStyle w:val="ListParagraph"/>
+        <w:numPr>
+          <w:ilvl w:val="2"/>
+          <w:numId w:val="8"/>
+        </w:numPr>
+        <w:rPr>
+          <w:iCs/>
+        </w:rPr>
+      </w:pPr>
+      <w:r>
+        <w:rPr>
+          <w:iCs/>
+        </w:rPr>
+        <w:t xml:space="preserve">bind the UI to create booking </w:t>
+      </w:r>
+    </w:p>
+    <w:p>
+      <w:pPr>
+        <w:pStyle w:val="ListParagraph"/>
+        <w:numPr>
+          <w:ilvl w:val="2"/>
+          <w:numId w:val="8"/>
+        </w:numPr>
+        <w:rPr>
+          <w:iCs/>
+        </w:rPr>
+      </w:pPr>
+      <w:r>
+        <w:rPr>
+          <w:iCs/>
+        </w:rPr>
+        <w:t xml:space="preserve">add create booking method that takes the data from form and from the other models and store them in the appointment table </w:t>
+      </w:r>
+    </w:p>
+    <w:p>
+      <w:pPr>
+        <w:pStyle w:val="ListParagraph"/>
+        <w:numPr>
+          <w:ilvl w:val="2"/>
+          <w:numId w:val="8"/>
+        </w:numPr>
+        <w:rPr>
+          <w:iCs/>
+        </w:rPr>
+      </w:pPr>
       <w:bookmarkStart w:id="0" w:name="_GoBack"/>
       <w:bookmarkEnd w:id="0"/>
+    </w:p>
+    <w:p>
+      <w:pPr>
+        <w:rPr>
+          <w:iCs/>
+        </w:rPr>
+      </w:pPr>
+    </w:p>
+    <w:p>
+      <w:pPr>
+        <w:pStyle w:val="ListParagraph"/>
+        <w:rPr>
+          <w:iCs/>
+        </w:rPr>
+      </w:pPr>
+    </w:p>
+    <w:p>
+      <w:pPr>
+        <w:pStyle w:val="ListParagraph"/>
+        <w:rPr>
+          <w:iCs/>
+        </w:rPr>
+      </w:pPr>
+    </w:p>
+    <w:p>
+      <w:pPr>
+        <w:pStyle w:val="ListParagraph"/>
+        <w:rPr>
+          <w:rFonts w:ascii="Arial" w:hAnsi="Arial" w:cs="Arial"/>
+          <w:color w:val="202124"/>
+          <w:sz w:val="16"/>
+          <w:szCs w:val="16"/>
+          <w:shd w:val="clear" w:color="auto" w:fill="FFFFFF"/>
+        </w:rPr>
+      </w:pPr>
+      <w:r>
+        <w:rPr>
+          <w:iCs/>
+          <w:sz w:val="16"/>
+          <w:szCs w:val="16"/>
+        </w:rPr>
+        <w:t>*</w:t>
+      </w:r>
+      <w:r>
+        <w:rPr>
+          <w:rFonts w:ascii="Arial" w:hAnsi="Arial" w:cs="Arial"/>
+          <w:color w:val="202124"/>
+          <w:sz w:val="16"/>
+          <w:szCs w:val="16"/>
+          <w:shd w:val="clear" w:color="auto" w:fill="FFFFFF"/>
+        </w:rPr>
+        <w:t>A universally unique identifier (UUID) is </w:t>
+      </w:r>
+      <w:r>
+        <w:rPr>
+          <w:rFonts w:ascii="Arial" w:hAnsi="Arial" w:cs="Arial"/>
+          <w:b/>
+          <w:bCs/>
+          <w:color w:val="202124"/>
+          <w:sz w:val="16"/>
+          <w:szCs w:val="16"/>
+          <w:shd w:val="clear" w:color="auto" w:fill="FFFFFF"/>
+        </w:rPr>
+        <w:t>a 128-bit label used for information in computer systems</w:t>
+      </w:r>
+      <w:r>
+        <w:rPr>
+          <w:rFonts w:ascii="Arial" w:hAnsi="Arial" w:cs="Arial"/>
+          <w:color w:val="202124"/>
+          <w:sz w:val="16"/>
+          <w:szCs w:val="16"/>
+          <w:shd w:val="clear" w:color="auto" w:fill="FFFFFF"/>
+        </w:rPr>
+        <w:t>. The term globally unique identifier (GUID) is also used, often in software created by Microsoft. When generated according to the standard methods, UUIDs are, for practical purposes, unique.</w:t>
+      </w:r>
+    </w:p>
+    <w:p>
+      <w:pPr>
+        <w:pStyle w:val="ListParagraph"/>
+        <w:rPr>
+          <w:iCs/>
+          <w:sz w:val="16"/>
+          <w:szCs w:val="16"/>
+        </w:rPr>
+      </w:pPr>
+    </w:p>
+    <w:p>
+      <w:pPr>
+        <w:pStyle w:val="ListParagraph"/>
+        <w:rPr>
+          <w:iCs/>
+          <w:sz w:val="16"/>
+          <w:szCs w:val="16"/>
+        </w:rPr>
+      </w:pPr>
+    </w:p>
+    <w:p>
+      <w:pPr>
+        <w:pStyle w:val="ListParagraph"/>
+        <w:rPr>
+          <w:iCs/>
+          <w:sz w:val="16"/>
+          <w:szCs w:val="16"/>
+        </w:rPr>
+      </w:pPr>
+      <w:r>
+        <w:rPr>
+          <w:iCs/>
+          <w:sz w:val="16"/>
+          <w:szCs w:val="16"/>
+        </w:rPr>
+        <w:t xml:space="preserve">Issues: </w:t>
+      </w:r>
+    </w:p>
+    <w:p>
+      <w:pPr>
+        <w:pStyle w:val="ListParagraph"/>
+        <w:rPr>
+          <w:iCs/>
+          <w:sz w:val="16"/>
+          <w:szCs w:val="16"/>
+        </w:rPr>
+      </w:pPr>
+    </w:p>
+    <w:p>
+      <w:pPr>
+        <w:pStyle w:val="ListParagraph"/>
+        <w:numPr>
+          <w:ilvl w:val="0"/>
+          <w:numId w:val="9"/>
+        </w:numPr>
+        <w:rPr>
+          <w:iCs/>
+          <w:sz w:val="16"/>
+          <w:szCs w:val="16"/>
+        </w:rPr>
+      </w:pPr>
+      <w:r>
+        <w:rPr>
+          <w:iCs/>
+          <w:sz w:val="16"/>
+          <w:szCs w:val="16"/>
+        </w:rPr>
+        <w:t xml:space="preserve">Work on footer for backend </w:t>
+      </w:r>
+    </w:p>
+    <w:p>
+      <w:pPr>
+        <w:pStyle w:val="ListParagraph"/>
+        <w:numPr>
+          <w:ilvl w:val="0"/>
+          <w:numId w:val="9"/>
+        </w:numPr>
+        <w:rPr>
+          <w:iCs/>
+          <w:sz w:val="16"/>
+          <w:szCs w:val="16"/>
+        </w:rPr>
+      </w:pPr>
+      <w:r>
+        <w:rPr>
+          <w:iCs/>
+          <w:sz w:val="16"/>
+          <w:szCs w:val="16"/>
+        </w:rPr>
+        <w:t>Work on pagination for frontend</w:t>
+      </w:r>
+    </w:p>
+    <w:p>
+      <w:pPr>
+        <w:pStyle w:val="ListParagraph"/>
+        <w:numPr>
+          <w:ilvl w:val="0"/>
+          <w:numId w:val="9"/>
+        </w:numPr>
+        <w:rPr>
+          <w:iCs/>
+          <w:sz w:val="16"/>
+          <w:szCs w:val="16"/>
+        </w:rPr>
+      </w:pPr>
+      <w:r>
+        <w:rPr>
+          <w:iCs/>
+          <w:sz w:val="16"/>
+          <w:szCs w:val="16"/>
+        </w:rPr>
+        <w:t xml:space="preserve">Work on </w:t>
+      </w:r>
+      <w:r>
+        <w:rPr>
+          <w:iCs/>
+          <w:sz w:val="16"/>
+          <w:szCs w:val="16"/>
+        </w:rPr>
+        <w:t xml:space="preserve">references </w:t>
+      </w:r>
+    </w:p>
+    <w:p>
+      <w:pPr>
+        <w:pStyle w:val="ListParagraph"/>
+        <w:numPr>
+          <w:ilvl w:val="0"/>
+          <w:numId w:val="9"/>
+        </w:numPr>
+        <w:rPr>
+          <w:iCs/>
+          <w:sz w:val="16"/>
+          <w:szCs w:val="16"/>
+        </w:rPr>
+      </w:pPr>
+      <w:r>
+        <w:rPr>
+          <w:iCs/>
+          <w:sz w:val="16"/>
+          <w:szCs w:val="16"/>
+        </w:rPr>
+        <w:t xml:space="preserve">Fix minor bag in booking </w:t>
+      </w:r>
+      <w:r>
+        <w:rPr>
+          <w:iCs/>
+          <w:sz w:val="16"/>
+          <w:szCs w:val="16"/>
+        </w:rPr>
+        <w:t>// done =&gt; modified time zone in the app and php.ini</w:t>
+      </w:r>
+    </w:p>
+    <w:p>
+      <w:pPr>
+        <w:rPr>
+          <w:iCs/>
+          <w:sz w:val="16"/>
+          <w:szCs w:val="16"/>
+        </w:rPr>
+      </w:pPr>
+    </w:p>
+    <w:p>
+      <w:pPr>
+        <w:rPr>
+          <w:iCs/>
+          <w:sz w:val="16"/>
+          <w:szCs w:val="16"/>
+        </w:rPr>
+      </w:pPr>
+      <w:r>
+        <w:rPr>
+          <w:iCs/>
+          <w:sz w:val="16"/>
+          <w:szCs w:val="16"/>
+        </w:rPr>
+        <w:t xml:space="preserve">Stack: </w:t>
+      </w:r>
+    </w:p>
+    <w:p>
+      <w:pPr>
+        <w:rPr>
+          <w:iCs/>
+          <w:sz w:val="16"/>
+          <w:szCs w:val="16"/>
+        </w:rPr>
+      </w:pPr>
+      <w:r>
+        <w:rPr>
+          <w:iCs/>
+          <w:sz w:val="16"/>
+          <w:szCs w:val="16"/>
+        </w:rPr>
+        <w:t>Laravel</w:t>
+      </w:r>
+    </w:p>
+    <w:p>
+      <w:pPr>
+        <w:rPr>
+          <w:iCs/>
+          <w:sz w:val="16"/>
+          <w:szCs w:val="16"/>
+        </w:rPr>
+      </w:pPr>
+      <w:r>
+        <w:rPr>
+          <w:iCs/>
+          <w:sz w:val="16"/>
+          <w:szCs w:val="16"/>
+        </w:rPr>
+        <w:t>Livewire</w:t>
+      </w:r>
+    </w:p>
+    <w:p>
+      <w:pPr>
+        <w:rPr>
+          <w:iCs/>
+          <w:sz w:val="16"/>
+          <w:szCs w:val="16"/>
+        </w:rPr>
+      </w:pPr>
+      <w:proofErr w:type="spellStart"/>
+      <w:r>
+        <w:rPr>
+          <w:iCs/>
+          <w:sz w:val="16"/>
+          <w:szCs w:val="16"/>
+        </w:rPr>
+        <w:t>TailwindCss</w:t>
+      </w:r>
+      <w:proofErr w:type="spellEnd"/>
+    </w:p>
+    <w:p>
+      <w:pPr>
+        <w:rPr>
+          <w:iCs/>
+          <w:sz w:val="16"/>
+          <w:szCs w:val="16"/>
+        </w:rPr>
+      </w:pPr>
+      <w:r>
+        <w:rPr>
+          <w:iCs/>
+          <w:sz w:val="16"/>
+          <w:szCs w:val="16"/>
+        </w:rPr>
+        <w:t>Alpine.js (tested not used)</w:t>
+      </w:r>
+    </w:p>
+    <w:p>
+      <w:pPr>
+        <w:rPr>
+          <w:iCs/>
+          <w:sz w:val="16"/>
+          <w:szCs w:val="16"/>
+        </w:rPr>
+      </w:pPr>
+      <w:r>
+        <w:rPr>
+          <w:iCs/>
+          <w:sz w:val="16"/>
+          <w:szCs w:val="16"/>
+        </w:rPr>
+        <w:t xml:space="preserve">Bootstrap </w:t>
+      </w:r>
+    </w:p>
+    <w:p>
+      <w:pPr>
+        <w:rPr>
+          <w:iCs/>
+          <w:sz w:val="16"/>
+          <w:szCs w:val="16"/>
+        </w:rPr>
+      </w:pPr>
+    </w:p>
+    <w:p>
+      <w:pPr>
+        <w:rPr>
+          <w:iCs/>
+          <w:sz w:val="16"/>
+          <w:szCs w:val="16"/>
+        </w:rPr>
+      </w:pPr>
     </w:p>
     <w:sectPr>
       <w:pgSz w:w="12240" w:h="15840"/>
@@ -1178,6 +2718,118 @@
     </w:lvl>
   </w:abstractNum>
   <w:abstractNum w:abstractNumId="2" w15:restartNumberingAfterBreak="0">
+    <w:nsid w:val="29710EF6"/>
+    <w:multiLevelType w:val="hybridMultilevel"/>
+    <w:tmpl w:val="9994605A"/>
+    <w:lvl w:ilvl="0" w:tplc="33CED8CC">
+      <w:numFmt w:val="bullet"/>
+      <w:lvlText w:val="-"/>
+      <w:lvlJc w:val="left"/>
+      <w:pPr>
+        <w:ind w:left="1080" w:hanging="360"/>
+      </w:pPr>
+      <w:rPr>
+        <w:rFonts w:ascii="Calibri" w:eastAsiaTheme="minorHAnsi" w:hAnsi="Calibri" w:cs="Calibri" w:hint="default"/>
+      </w:rPr>
+    </w:lvl>
+    <w:lvl w:ilvl="1" w:tplc="04090003" w:tentative="1">
+      <w:start w:val="1"/>
+      <w:numFmt w:val="bullet"/>
+      <w:lvlText w:val="o"/>
+      <w:lvlJc w:val="left"/>
+      <w:pPr>
+        <w:ind w:left="1800" w:hanging="360"/>
+      </w:pPr>
+      <w:rPr>
+        <w:rFonts w:ascii="Courier New" w:hAnsi="Courier New" w:cs="Courier New" w:hint="default"/>
+      </w:rPr>
+    </w:lvl>
+    <w:lvl w:ilvl="2" w:tplc="04090005" w:tentative="1">
+      <w:start w:val="1"/>
+      <w:numFmt w:val="bullet"/>
+      <w:lvlText w:val=""/>
+      <w:lvlJc w:val="left"/>
+      <w:pPr>
+        <w:ind w:left="2520" w:hanging="360"/>
+      </w:pPr>
+      <w:rPr>
+        <w:rFonts w:ascii="Wingdings" w:hAnsi="Wingdings" w:hint="default"/>
+      </w:rPr>
+    </w:lvl>
+    <w:lvl w:ilvl="3" w:tplc="04090001" w:tentative="1">
+      <w:start w:val="1"/>
+      <w:numFmt w:val="bullet"/>
+      <w:lvlText w:val=""/>
+      <w:lvlJc w:val="left"/>
+      <w:pPr>
+        <w:ind w:left="3240" w:hanging="360"/>
+      </w:pPr>
+      <w:rPr>
+        <w:rFonts w:ascii="Symbol" w:hAnsi="Symbol" w:hint="default"/>
+      </w:rPr>
+    </w:lvl>
+    <w:lvl w:ilvl="4" w:tplc="04090003" w:tentative="1">
+      <w:start w:val="1"/>
+      <w:numFmt w:val="bullet"/>
+      <w:lvlText w:val="o"/>
+      <w:lvlJc w:val="left"/>
+      <w:pPr>
+        <w:ind w:left="3960" w:hanging="360"/>
+      </w:pPr>
+      <w:rPr>
+        <w:rFonts w:ascii="Courier New" w:hAnsi="Courier New" w:cs="Courier New" w:hint="default"/>
+      </w:rPr>
+    </w:lvl>
+    <w:lvl w:ilvl="5" w:tplc="04090005" w:tentative="1">
+      <w:start w:val="1"/>
+      <w:numFmt w:val="bullet"/>
+      <w:lvlText w:val=""/>
+      <w:lvlJc w:val="left"/>
+      <w:pPr>
+        <w:ind w:left="4680" w:hanging="360"/>
+      </w:pPr>
+      <w:rPr>
+        <w:rFonts w:ascii="Wingdings" w:hAnsi="Wingdings" w:hint="default"/>
+      </w:rPr>
+    </w:lvl>
+    <w:lvl w:ilvl="6" w:tplc="04090001" w:tentative="1">
+      <w:start w:val="1"/>
+      <w:numFmt w:val="bullet"/>
+      <w:lvlText w:val=""/>
+      <w:lvlJc w:val="left"/>
+      <w:pPr>
+        <w:ind w:left="5400" w:hanging="360"/>
+      </w:pPr>
+      <w:rPr>
+        <w:rFonts w:ascii="Symbol" w:hAnsi="Symbol" w:hint="default"/>
+      </w:rPr>
+    </w:lvl>
+    <w:lvl w:ilvl="7" w:tplc="04090003" w:tentative="1">
+      <w:start w:val="1"/>
+      <w:numFmt w:val="bullet"/>
+      <w:lvlText w:val="o"/>
+      <w:lvlJc w:val="left"/>
+      <w:pPr>
+        <w:ind w:left="6120" w:hanging="360"/>
+      </w:pPr>
+      <w:rPr>
+        <w:rFonts w:ascii="Courier New" w:hAnsi="Courier New" w:cs="Courier New" w:hint="default"/>
+      </w:rPr>
+    </w:lvl>
+    <w:lvl w:ilvl="8" w:tplc="04090005" w:tentative="1">
+      <w:start w:val="1"/>
+      <w:numFmt w:val="bullet"/>
+      <w:lvlText w:val=""/>
+      <w:lvlJc w:val="left"/>
+      <w:pPr>
+        <w:ind w:left="6840" w:hanging="360"/>
+      </w:pPr>
+      <w:rPr>
+        <w:rFonts w:ascii="Wingdings" w:hAnsi="Wingdings" w:hint="default"/>
+      </w:rPr>
+    </w:lvl>
+  </w:abstractNum>
+  <w:abstractNum w:abstractNumId="3" w15:restartNumberingAfterBreak="0">
     <w:nsid w:val="2C4C1822"/>
     <w:multiLevelType w:val="hybridMultilevel"/>
     <w:tmpl w:val="EA7E694C"/>
@@ -1290,7 +2942,7 @@
       </w:rPr>
     </w:lvl>
   </w:abstractNum>
-  <w:abstractNum w:abstractNumId="3" w15:restartNumberingAfterBreak="0">
+  <w:abstractNum w:abstractNumId="4" w15:restartNumberingAfterBreak="0">
     <w:nsid w:val="36353DE3"/>
     <w:multiLevelType w:val="hybridMultilevel"/>
     <w:tmpl w:val="FABA6028"/>
@@ -1403,7 +3055,7 @@
       </w:rPr>
     </w:lvl>
   </w:abstractNum>
-  <w:abstractNum w:abstractNumId="4" w15:restartNumberingAfterBreak="0">
+  <w:abstractNum w:abstractNumId="5" w15:restartNumberingAfterBreak="0">
     <w:nsid w:val="3DFB07CB"/>
     <w:multiLevelType w:val="hybridMultilevel"/>
     <w:tmpl w:val="38B037F4"/>
@@ -1516,7 +3168,120 @@
       </w:rPr>
     </w:lvl>
   </w:abstractNum>
-  <w:abstractNum w:abstractNumId="5" w15:restartNumberingAfterBreak="0">
+  <w:abstractNum w:abstractNumId="6" w15:restartNumberingAfterBreak="0">
+    <w:nsid w:val="4D532171"/>
+    <w:multiLevelType w:val="hybridMultilevel"/>
+    <w:tmpl w:val="37E2207C"/>
+    <w:lvl w:ilvl="0" w:tplc="04090001">
+      <w:start w:val="1"/>
+      <w:numFmt w:val="bullet"/>
+      <w:lvlText w:val=""/>
+      <w:lvlJc w:val="left"/>
+      <w:pPr>
+        <w:ind w:left="1440" w:hanging="360"/>
+      </w:pPr>
+      <w:rPr>
+        <w:rFonts w:ascii="Symbol" w:hAnsi="Symbol" w:hint="default"/>
+      </w:rPr>
+    </w:lvl>
+    <w:lvl w:ilvl="1" w:tplc="04090003" w:tentative="1">
+      <w:start w:val="1"/>
+      <w:numFmt w:val="bullet"/>
+      <w:lvlText w:val="o"/>
+      <w:lvlJc w:val="left"/>
+      <w:pPr>
+        <w:ind w:left="2160" w:hanging="360"/>
+      </w:pPr>
+      <w:rPr>
+        <w:rFonts w:ascii="Courier New" w:hAnsi="Courier New" w:cs="Courier New" w:hint="default"/>
+      </w:rPr>
+    </w:lvl>
+    <w:lvl w:ilvl="2" w:tplc="04090005" w:tentative="1">
+      <w:start w:val="1"/>
+      <w:numFmt w:val="bullet"/>
+      <w:lvlText w:val=""/>
+      <w:lvlJc w:val="left"/>
+      <w:pPr>
+        <w:ind w:left="2880" w:hanging="360"/>
+      </w:pPr>
+      <w:rPr>
+        <w:rFonts w:ascii="Wingdings" w:hAnsi="Wingdings" w:hint="default"/>
+      </w:rPr>
+    </w:lvl>
+    <w:lvl w:ilvl="3" w:tplc="04090001" w:tentative="1">
+      <w:start w:val="1"/>
+      <w:numFmt w:val="bullet"/>
+      <w:lvlText w:val=""/>
+      <w:lvlJc w:val="left"/>
+      <w:pPr>
+        <w:ind w:left="3600" w:hanging="360"/>
+      </w:pPr>
+      <w:rPr>
+        <w:rFonts w:ascii="Symbol" w:hAnsi="Symbol" w:hint="default"/>
+      </w:rPr>
+    </w:lvl>
+    <w:lvl w:ilvl="4" w:tplc="04090003" w:tentative="1">
+      <w:start w:val="1"/>
+      <w:numFmt w:val="bullet"/>
+      <w:lvlText w:val="o"/>
+      <w:lvlJc w:val="left"/>
+      <w:pPr>
+        <w:ind w:left="4320" w:hanging="360"/>
+      </w:pPr>
+      <w:rPr>
+        <w:rFonts w:ascii="Courier New" w:hAnsi="Courier New" w:cs="Courier New" w:hint="default"/>
+      </w:rPr>
+    </w:lvl>
+    <w:lvl w:ilvl="5" w:tplc="04090005" w:tentative="1">
+      <w:start w:val="1"/>
+      <w:numFmt w:val="bullet"/>
+      <w:lvlText w:val=""/>
+      <w:lvlJc w:val="left"/>
+      <w:pPr>
+        <w:ind w:left="5040" w:hanging="360"/>
+      </w:pPr>
+      <w:rPr>
+        <w:rFonts w:ascii="Wingdings" w:hAnsi="Wingdings" w:hint="default"/>
+      </w:rPr>
+    </w:lvl>
+    <w:lvl w:ilvl="6" w:tplc="04090001" w:tentative="1">
+      <w:start w:val="1"/>
+      <w:numFmt w:val="bullet"/>
+      <w:lvlText w:val=""/>
+      <w:lvlJc w:val="left"/>
+      <w:pPr>
+        <w:ind w:left="5760" w:hanging="360"/>
+      </w:pPr>
+      <w:rPr>
+        <w:rFonts w:ascii="Symbol" w:hAnsi="Symbol" w:hint="default"/>
+      </w:rPr>
+    </w:lvl>
+    <w:lvl w:ilvl="7" w:tplc="04090003" w:tentative="1">
+      <w:start w:val="1"/>
+      <w:numFmt w:val="bullet"/>
+      <w:lvlText w:val="o"/>
+      <w:lvlJc w:val="left"/>
+      <w:pPr>
+        <w:ind w:left="6480" w:hanging="360"/>
+      </w:pPr>
+      <w:rPr>
+        <w:rFonts w:ascii="Courier New" w:hAnsi="Courier New" w:cs="Courier New" w:hint="default"/>
+      </w:rPr>
+    </w:lvl>
+    <w:lvl w:ilvl="8" w:tplc="04090005" w:tentative="1">
+      <w:start w:val="1"/>
+      <w:numFmt w:val="bullet"/>
+      <w:lvlText w:val=""/>
+      <w:lvlJc w:val="left"/>
+      <w:pPr>
+        <w:ind w:left="7200" w:hanging="360"/>
+      </w:pPr>
+      <w:rPr>
+        <w:rFonts w:ascii="Wingdings" w:hAnsi="Wingdings" w:hint="default"/>
+      </w:rPr>
+    </w:lvl>
+  </w:abstractNum>
+  <w:abstractNum w:abstractNumId="7" w15:restartNumberingAfterBreak="0">
     <w:nsid w:val="50E2426C"/>
     <w:multiLevelType w:val="hybridMultilevel"/>
     <w:tmpl w:val="F426089A"/>
@@ -1602,22 +3367,117 @@
       </w:pPr>
     </w:lvl>
   </w:abstractNum>
+  <w:abstractNum w:abstractNumId="8" w15:restartNumberingAfterBreak="0">
+    <w:nsid w:val="6E9F11D8"/>
+    <w:multiLevelType w:val="hybridMultilevel"/>
+    <w:tmpl w:val="DF543C50"/>
+    <w:lvl w:ilvl="0" w:tplc="04090019">
+      <w:start w:val="1"/>
+      <w:numFmt w:val="lowerLetter"/>
+      <w:lvlText w:val="%1."/>
+      <w:lvlJc w:val="left"/>
+      <w:pPr>
+        <w:ind w:left="720" w:hanging="360"/>
+      </w:pPr>
+    </w:lvl>
+    <w:lvl w:ilvl="1" w:tplc="04090019">
+      <w:start w:val="1"/>
+      <w:numFmt w:val="lowerLetter"/>
+      <w:lvlText w:val="%2."/>
+      <w:lvlJc w:val="left"/>
+      <w:pPr>
+        <w:ind w:left="1440" w:hanging="360"/>
+      </w:pPr>
+    </w:lvl>
+    <w:lvl w:ilvl="2" w:tplc="0409001B">
+      <w:start w:val="1"/>
+      <w:numFmt w:val="lowerRoman"/>
+      <w:lvlText w:val="%3."/>
+      <w:lvlJc w:val="right"/>
+      <w:pPr>
+        <w:ind w:left="2160" w:hanging="180"/>
+      </w:pPr>
+    </w:lvl>
+    <w:lvl w:ilvl="3" w:tplc="0409000F" w:tentative="1">
+      <w:start w:val="1"/>
+      <w:numFmt w:val="decimal"/>
+      <w:lvlText w:val="%4."/>
+      <w:lvlJc w:val="left"/>
+      <w:pPr>
+        <w:ind w:left="2880" w:hanging="360"/>
+      </w:pPr>
+    </w:lvl>
+    <w:lvl w:ilvl="4" w:tplc="04090019" w:tentative="1">
+      <w:start w:val="1"/>
+      <w:numFmt w:val="lowerLetter"/>
+      <w:lvlText w:val="%5."/>
+      <w:lvlJc w:val="left"/>
+      <w:pPr>
+        <w:ind w:left="3600" w:hanging="360"/>
+      </w:pPr>
+    </w:lvl>
+    <w:lvl w:ilvl="5" w:tplc="0409001B" w:tentative="1">
+      <w:start w:val="1"/>
+      <w:numFmt w:val="lowerRoman"/>
+      <w:lvlText w:val="%6."/>
+      <w:lvlJc w:val="right"/>
+      <w:pPr>
+        <w:ind w:left="4320" w:hanging="180"/>
+      </w:pPr>
+    </w:lvl>
+    <w:lvl w:ilvl="6" w:tplc="0409000F" w:tentative="1">
+      <w:start w:val="1"/>
+      <w:numFmt w:val="decimal"/>
+      <w:lvlText w:val="%7."/>
+      <w:lvlJc w:val="left"/>
+      <w:pPr>
+        <w:ind w:left="5040" w:hanging="360"/>
+      </w:pPr>
+    </w:lvl>
+    <w:lvl w:ilvl="7" w:tplc="04090019" w:tentative="1">
+      <w:start w:val="1"/>
+      <w:numFmt w:val="lowerLetter"/>
+      <w:lvlText w:val="%8."/>
+      <w:lvlJc w:val="left"/>
+      <w:pPr>
+        <w:ind w:left="5760" w:hanging="360"/>
+      </w:pPr>
+    </w:lvl>
+    <w:lvl w:ilvl="8" w:tplc="0409001B" w:tentative="1">
+      <w:start w:val="1"/>
+      <w:numFmt w:val="lowerRoman"/>
+      <w:lvlText w:val="%9."/>
+      <w:lvlJc w:val="right"/>
+      <w:pPr>
+        <w:ind w:left="6480" w:hanging="180"/>
+      </w:pPr>
+    </w:lvl>
+  </w:abstractNum>
   <w:num w:numId="1">
-    <w:abstractNumId w:val="4"/>
+    <w:abstractNumId w:val="5"/>
   </w:num>
   <w:num w:numId="2">
-    <w:abstractNumId w:val="5"/>
+    <w:abstractNumId w:val="7"/>
   </w:num>
   <w:num w:numId="3">
     <w:abstractNumId w:val="0"/>
   </w:num>
   <w:num w:numId="4">
-    <w:abstractNumId w:val="3"/>
+    <w:abstractNumId w:val="4"/>
   </w:num>
   <w:num w:numId="5">
     <w:abstractNumId w:val="1"/>
   </w:num>
   <w:num w:numId="6">
+    <w:abstractNumId w:val="3"/>
+  </w:num>
+  <w:num w:numId="7">
+    <w:abstractNumId w:val="6"/>
+  </w:num>
+  <w:num w:numId="8">
+    <w:abstractNumId w:val="8"/>
+  </w:num>
+  <w:num w:numId="9">
     <w:abstractNumId w:val="2"/>
   </w:num>
 </w:numbering>

</xml_diff>

<commit_message>
take notes and sql updated
</commit_message>
<xml_diff>
--- a/Notes.docx
+++ b/Notes.docx
@@ -1640,6 +1640,8 @@
           <w:iCs/>
         </w:rPr>
       </w:pPr>
+      <w:bookmarkStart w:id="0" w:name="_GoBack"/>
+      <w:bookmarkEnd w:id="0"/>
       <w:r>
         <w:rPr>
           <w:iCs/>
@@ -2118,8 +2120,6 @@
           <w:iCs/>
         </w:rPr>
       </w:pPr>
-      <w:bookmarkStart w:id="0" w:name="_GoBack"/>
-      <w:bookmarkEnd w:id="0"/>
     </w:p>
     <w:p>
       <w:pPr>
@@ -2263,7 +2263,7 @@
           <w:sz w:val="16"/>
           <w:szCs w:val="16"/>
         </w:rPr>
-        <w:t xml:space="preserve">Work on footer for backend </w:t>
+        <w:t>Work on pagination for frontend</w:t>
       </w:r>
     </w:p>
     <w:p>
@@ -2285,8 +2285,34 @@
           <w:sz w:val="16"/>
           <w:szCs w:val="16"/>
         </w:rPr>
-        <w:t>Work on pagination for frontend</w:t>
-      </w:r>
+        <w:t xml:space="preserve">Work on </w:t>
+      </w:r>
+      <w:r>
+        <w:rPr>
+          <w:iCs/>
+          <w:sz w:val="16"/>
+          <w:szCs w:val="16"/>
+        </w:rPr>
+        <w:t xml:space="preserve">references </w:t>
+      </w:r>
+      <w:r>
+        <w:rPr>
+          <w:iCs/>
+          <w:sz w:val="16"/>
+          <w:szCs w:val="16"/>
+        </w:rPr>
+        <w:t xml:space="preserve">=&gt; video </w:t>
+      </w:r>
+      <w:proofErr w:type="spellStart"/>
+      <w:r>
+        <w:rPr>
+          <w:iCs/>
+          <w:sz w:val="16"/>
+          <w:szCs w:val="16"/>
+        </w:rPr>
+        <w:t>youtube</w:t>
+      </w:r>
+      <w:proofErr w:type="spellEnd"/>
     </w:p>
     <w:p>
       <w:pPr>
@@ -2307,7 +2333,7 @@
           <w:sz w:val="16"/>
           <w:szCs w:val="16"/>
         </w:rPr>
-        <w:t xml:space="preserve">Work on </w:t>
+        <w:t xml:space="preserve">Fix minor bag in booking </w:t>
       </w:r>
       <w:r>
         <w:rPr>
@@ -2315,7 +2341,7 @@
           <w:sz w:val="16"/>
           <w:szCs w:val="16"/>
         </w:rPr>
-        <w:t xml:space="preserve">references </w:t>
+        <w:t>// done =&gt; modified time zone in the app and php.ini</w:t>
       </w:r>
     </w:p>
     <w:p>
@@ -2337,42 +2363,47 @@
           <w:sz w:val="16"/>
           <w:szCs w:val="16"/>
         </w:rPr>
-        <w:t xml:space="preserve">Fix minor bag in booking </w:t>
-      </w:r>
-      <w:r>
+        <w:t xml:space="preserve">Work on front end for booking </w:t>
+      </w:r>
+    </w:p>
+    <w:p>
+      <w:pPr>
+        <w:pStyle w:val="ListParagraph"/>
+        <w:numPr>
+          <w:ilvl w:val="0"/>
+          <w:numId w:val="9"/>
+        </w:numPr>
         <w:rPr>
           <w:iCs/>
           <w:sz w:val="16"/>
           <w:szCs w:val="16"/>
         </w:rPr>
-        <w:t>// done =&gt; modified time zone in the app and php.ini</w:t>
-      </w:r>
-    </w:p>
-    <w:p>
-      <w:pPr>
+      </w:pPr>
+      <w:r>
         <w:rPr>
           <w:iCs/>
           <w:sz w:val="16"/>
           <w:szCs w:val="16"/>
         </w:rPr>
-      </w:pPr>
-    </w:p>
-    <w:p>
-      <w:pPr>
+        <w:t>Work on UML</w:t>
+      </w:r>
+      <w:r>
         <w:rPr>
           <w:iCs/>
           <w:sz w:val="16"/>
           <w:szCs w:val="16"/>
         </w:rPr>
-      </w:pPr>
-      <w:r>
+        <w:t xml:space="preserve"> for appointment and diagram sequences</w:t>
+      </w:r>
+    </w:p>
+    <w:p>
+      <w:pPr>
         <w:rPr>
           <w:iCs/>
           <w:sz w:val="16"/>
           <w:szCs w:val="16"/>
         </w:rPr>
-        <w:t xml:space="preserve">Stack: </w:t>
-      </w:r>
+      </w:pPr>
     </w:p>
     <w:p>
       <w:pPr>
@@ -2388,7 +2419,7 @@
           <w:sz w:val="16"/>
           <w:szCs w:val="16"/>
         </w:rPr>
-        <w:t>Laravel</w:t>
+        <w:t xml:space="preserve">Stack: </w:t>
       </w:r>
     </w:p>
     <w:p>
@@ -2405,7 +2436,7 @@
           <w:sz w:val="16"/>
           <w:szCs w:val="16"/>
         </w:rPr>
-        <w:t>Livewire</w:t>
+        <w:t>Laravel</w:t>
       </w:r>
     </w:p>
     <w:p>
@@ -2416,16 +2447,14 @@
           <w:szCs w:val="16"/>
         </w:rPr>
       </w:pPr>
-      <w:proofErr w:type="spellStart"/>
       <w:r>
         <w:rPr>
           <w:iCs/>
           <w:sz w:val="16"/>
           <w:szCs w:val="16"/>
         </w:rPr>
-        <w:t>TailwindCss</w:t>
-      </w:r>
-      <w:proofErr w:type="spellEnd"/>
+        <w:t>Livewire</w:t>
+      </w:r>
     </w:p>
     <w:p>
       <w:pPr>
@@ -2435,14 +2464,16 @@
           <w:szCs w:val="16"/>
         </w:rPr>
       </w:pPr>
+      <w:proofErr w:type="spellStart"/>
       <w:r>
         <w:rPr>
           <w:iCs/>
           <w:sz w:val="16"/>
           <w:szCs w:val="16"/>
         </w:rPr>
-        <w:t>Alpine.js (tested not used)</w:t>
-      </w:r>
+        <w:t>TailwindCss</w:t>
+      </w:r>
+      <w:proofErr w:type="spellEnd"/>
     </w:p>
     <w:p>
       <w:pPr>
@@ -2458,7 +2489,7 @@
           <w:sz w:val="16"/>
           <w:szCs w:val="16"/>
         </w:rPr>
-        <w:t xml:space="preserve">Bootstrap </w:t>
+        <w:t>Alpine.js (tested not used)</w:t>
       </w:r>
     </w:p>
     <w:p>
@@ -2469,15 +2500,14 @@
           <w:szCs w:val="16"/>
         </w:rPr>
       </w:pPr>
-    </w:p>
-    <w:p>
-      <w:pPr>
+      <w:r>
         <w:rPr>
           <w:iCs/>
           <w:sz w:val="16"/>
           <w:szCs w:val="16"/>
         </w:rPr>
-      </w:pPr>
+        <w:t xml:space="preserve">Bootstrap </w:t>
+      </w:r>
     </w:p>
     <w:sectPr>
       <w:pgSz w:w="12240" w:h="15840"/>

</xml_diff>

<commit_message>
add products and szrvices modify class diagram for methods
</commit_message>
<xml_diff>
--- a/Notes.docx
+++ b/Notes.docx
@@ -95,13 +95,8 @@
         <w:t xml:space="preserve"> </w:t>
       </w:r>
       <w:r>
-        <w:t xml:space="preserve">Create Models and </w:t>
-      </w:r>
-      <w:proofErr w:type="gramStart"/>
-      <w:r>
-        <w:t>migration :</w:t>
-      </w:r>
-      <w:proofErr w:type="gramEnd"/>
+        <w:t>Create Models and migration :</w:t>
+      </w:r>
     </w:p>
     <w:p>
       <w:pPr>
@@ -302,7 +297,15 @@
     <w:p>
       <w:r>
         <w:tab/>
-        <w:t>-create modal and bind variable to it</w:t>
+        <w:t>-create modal and bind variable</w:t>
+      </w:r>
+      <w:r>
+        <w:t>s</w:t>
+      </w:r>
+      <w:bookmarkStart w:id="0" w:name="_GoBack"/>
+      <w:bookmarkEnd w:id="0"/>
+      <w:r>
+        <w:t xml:space="preserve"> to it</w:t>
       </w:r>
     </w:p>
     <w:p>
@@ -2259,8 +2262,6 @@
         </w:rPr>
         <w:t>Add bookings admin view for version beta just looking into the views</w:t>
       </w:r>
-      <w:bookmarkStart w:id="0" w:name="_GoBack"/>
-      <w:bookmarkEnd w:id="0"/>
     </w:p>
     <w:p>
       <w:pPr>

</xml_diff>